<commit_message>
add android player code snippets
</commit_message>
<xml_diff>
--- a/Matlab/1-NotesFromDIPusingMatlab.docx
+++ b/Matlab/1-NotesFromDIPusingMatlab.docx
@@ -178,6 +178,68 @@
             <w:rFonts w:ascii="Zawgyi-One" w:hAnsi="Zawgyi-One" w:cs="Zawgyi-One"/>
           </w:rPr>
           <w:t>https://www.youtube.com/watch?v=EiD0PuL2yhk&amp;list=PLuh62Q4Sv7BUf60vkjePfcOQc8sHxmnDX&amp;index=15</w:t>
+        </w:r>
+      </w:hyperlink>
+    </w:p>
+    <w:p>
+      <w:pPr>
+        <w:pStyle w:val="ListParagraph"/>
+        <w:numPr>
+          <w:ilvl w:val="0"/>
+          <w:numId w:val="1"/>
+        </w:numPr>
+        <w:rPr>
+          <w:rFonts w:ascii="Zawgyi-One" w:hAnsi="Zawgyi-One" w:cs="Zawgyi-One"/>
+        </w:rPr>
+      </w:pPr>
+      <w:proofErr w:type="spellStart"/>
+      <w:r>
+        <w:rPr>
+          <w:rFonts w:ascii="Zawgyi-One" w:hAnsi="Zawgyi-One" w:cs="Zawgyi-One"/>
+        </w:rPr>
+        <w:t>Nptelhrd</w:t>
+      </w:r>
+      <w:proofErr w:type="spellEnd"/>
+      <w:r>
+        <w:rPr>
+          <w:rFonts w:ascii="Zawgyi-One" w:hAnsi="Zawgyi-One" w:cs="Zawgyi-One"/>
+        </w:rPr>
+        <w:t xml:space="preserve"> </w:t>
+      </w:r>
+      <w:hyperlink r:id="rId9" w:history="1">
+        <w:r>
+          <w:rPr>
+            <w:rStyle w:val="Hyperlink"/>
+            <w:rFonts w:ascii="Zawgyi-One" w:hAnsi="Zawgyi-One" w:cs="Zawgyi-One"/>
+          </w:rPr>
+          <w:t>https://www.youtube.com/channel/UC640y4UvDAlya_WOj5U4pfA</w:t>
+        </w:r>
+      </w:hyperlink>
+    </w:p>
+    <w:p>
+      <w:pPr>
+        <w:pStyle w:val="ListParagraph"/>
+        <w:numPr>
+          <w:ilvl w:val="0"/>
+          <w:numId w:val="1"/>
+        </w:numPr>
+        <w:rPr>
+          <w:rFonts w:ascii="Zawgyi-One" w:hAnsi="Zawgyi-One" w:cs="Zawgyi-One"/>
+        </w:rPr>
+      </w:pPr>
+      <w:r>
+        <w:rPr>
+          <w:rFonts w:ascii="Zawgyi-One" w:hAnsi="Zawgyi-One" w:cs="Zawgyi-One"/>
+        </w:rPr>
+        <w:t xml:space="preserve">Segmentation splitting and merging </w:t>
+      </w:r>
+      <w:hyperlink r:id="rId10" w:history="1">
+        <w:r>
+          <w:rPr>
+            <w:rStyle w:val="Hyperlink"/>
+            <w:rFonts w:ascii="Zawgyi-One" w:hAnsi="Zawgyi-One" w:cs="Zawgyi-One"/>
+          </w:rPr>
+          <w:t>https://www.youtube.com/watch?v=CD4KyEHfVx4&amp;index=32&amp;list=PL32DC1B4A05136109</w:t>
         </w:r>
       </w:hyperlink>
     </w:p>

</xml_diff>